<commit_message>
Analysis update for BMC Pulmonary Medicine
</commit_message>
<xml_diff>
--- a/paper/markdown/ms_template.docx
+++ b/paper/markdown/ms_template.docx
@@ -194,7 +194,7 @@
         <w:pStyle w:val="Heading1"/>
         <w:rPr/>
       </w:pPr>
-      <w:bookmarkStart w:id="0" w:name="sec%253Aabstract"/>
+      <w:bookmarkStart w:id="0" w:name="sec%25253Aabstract"/>
       <w:r>
         <w:rPr/>
         <w:t>Abstract</w:t>
@@ -235,6 +235,44 @@
       <w:r>
         <w:rPr/>
       </w:r>
+    </w:p>
+    <w:p>
+      <w:pPr>
+        <w:pStyle w:val="Heading2"/>
+        <w:rPr/>
+      </w:pPr>
+      <w:r>
+        <w:rPr/>
+        <w:t>Cap2</w:t>
+      </w:r>
+    </w:p>
+    <w:p>
+      <w:pPr>
+        <w:pStyle w:val="Normal"/>
+        <w:rPr/>
+      </w:pPr>
+      <w:r>
+        <w:rPr/>
+      </w:r>
+    </w:p>
+    <w:p>
+      <w:pPr>
+        <w:pStyle w:val="Heading3"/>
+        <w:rPr/>
+      </w:pPr>
+      <w:r>
+        <w:rPr/>
+        <w:t>Cap3</w:t>
+      </w:r>
+    </w:p>
+    <w:p>
+      <w:pPr>
+        <w:pStyle w:val="Normal"/>
+        <w:rPr/>
+      </w:pPr>
+      <w:r>
+        <w:rPr/>
+      </w:r>
       <w:r>
         <w:br w:type="page"/>
       </w:r>
@@ -244,7 +282,7 @@
         <w:pStyle w:val="Heading1"/>
         <w:rPr/>
       </w:pPr>
-      <w:bookmarkStart w:id="1" w:name="sec%253Arefs"/>
+      <w:bookmarkStart w:id="1" w:name="sec%25253Arefs"/>
       <w:r>
         <w:rPr/>
         <w:t>References</w:t>
@@ -590,7 +628,7 @@
       <w:rFonts w:ascii="Calibri" w:hAnsi="Calibri" w:eastAsia="" w:cs="" w:asciiTheme="majorHAnsi" w:cstheme="majorBidi" w:eastAsiaTheme="majorEastAsia" w:hAnsiTheme="majorHAnsi"/>
       <w:b/>
       <w:bCs/>
-      <w:color w:val="345A8A" w:themeColor="accent1" w:themeShade="b5"/>
+      <w:color w:val="000000" w:themeShade="b5"/>
       <w:sz w:val="32"/>
       <w:szCs w:val="32"/>
     </w:rPr>
@@ -612,9 +650,9 @@
       <w:rFonts w:ascii="Calibri" w:hAnsi="Calibri" w:eastAsia="" w:cs="" w:asciiTheme="majorHAnsi" w:cstheme="majorBidi" w:eastAsiaTheme="majorEastAsia" w:hAnsiTheme="majorHAnsi"/>
       <w:b/>
       <w:bCs/>
-      <w:color w:val="4F81BD" w:themeColor="accent1"/>
-      <w:sz w:val="32"/>
-      <w:szCs w:val="32"/>
+      <w:color w:val="000000"/>
+      <w:sz w:val="28"/>
+      <w:szCs w:val="28"/>
     </w:rPr>
   </w:style>
   <w:style w:type="paragraph" w:styleId="Heading3">
@@ -634,7 +672,7 @@
       <w:rFonts w:ascii="Calibri" w:hAnsi="Calibri" w:eastAsia="" w:cs="" w:asciiTheme="majorHAnsi" w:cstheme="majorBidi" w:eastAsiaTheme="majorEastAsia" w:hAnsiTheme="majorHAnsi"/>
       <w:b/>
       <w:bCs/>
-      <w:color w:val="4F81BD" w:themeColor="accent1"/>
+      <w:color w:val="000000"/>
       <w:sz w:val="28"/>
       <w:szCs w:val="28"/>
     </w:rPr>
@@ -1203,7 +1241,7 @@
       <w:rFonts w:ascii="Calibri" w:hAnsi="Calibri" w:eastAsia="" w:cs="" w:asciiTheme="majorHAnsi" w:cstheme="majorBidi" w:eastAsiaTheme="majorEastAsia" w:hAnsiTheme="majorHAnsi"/>
       <w:b/>
       <w:bCs/>
-      <w:color w:val="345A8A" w:themeColor="accent1" w:themeShade="b5"/>
+      <w:color w:val="000000" w:themeShade="b5"/>
       <w:sz w:val="36"/>
       <w:szCs w:val="36"/>
     </w:rPr>

</xml_diff>